<commit_message>
Updated with more answers.
</commit_message>
<xml_diff>
--- a/Unfinished Work/Case C.1 Emoji Equity.docx
+++ b/Unfinished Work/Case C.1 Emoji Equity.docx
@@ -357,6 +357,31 @@
       </w:pPr>
       <w:r>
         <w:rPr>
+          <w:sz w:val="22"/>
+        </w:rPr>
+        <w:t>Instead of words, images emojis can be sent as an easier way to communicate.</w:t>
+      </w:r>
+    </w:p>
+    <w:p>
+      <w:pPr>
+        <w:pStyle w:val="NoSpacing"/>
+        <w:numPr>
+          <w:ilvl w:val="0"/>
+          <w:numId w:val="5"/>
+        </w:numPr>
+        <w:rPr>
+          <w:b/>
+          <w:sz w:val="22"/>
+        </w:rPr>
+      </w:pPr>
+      <w:r>
+        <w:rPr>
+          <w:sz w:val="22"/>
+        </w:rPr>
+        <w:t>Minimize input required from user.</w:t>
+      </w:r>
+      <w:r>
+        <w:rPr>
           <w:b/>
           <w:sz w:val="22"/>
         </w:rPr>
@@ -471,6 +496,25 @@
     <w:p>
       <w:pPr>
         <w:pStyle w:val="NoSpacing"/>
+        <w:numPr>
+          <w:ilvl w:val="0"/>
+          <w:numId w:val="5"/>
+        </w:numPr>
+        <w:rPr>
+          <w:b/>
+          <w:sz w:val="22"/>
+        </w:rPr>
+      </w:pPr>
+      <w:r>
+        <w:rPr>
+          <w:sz w:val="22"/>
+        </w:rPr>
+        <w:t>Emojis don’t expresses specific words.</w:t>
+      </w:r>
+    </w:p>
+    <w:p>
+      <w:pPr>
+        <w:pStyle w:val="NoSpacing"/>
         <w:rPr>
           <w:b/>
           <w:sz w:val="22"/>
@@ -640,6 +684,8 @@
           <w:sz w:val="22"/>
         </w:rPr>
       </w:pPr>
+      <w:bookmarkStart w:id="0" w:name="_GoBack"/>
+      <w:bookmarkEnd w:id="0"/>
     </w:p>
     <w:p>
       <w:pPr>
@@ -823,8 +869,6 @@
           <w:sz w:val="22"/>
         </w:rPr>
       </w:pPr>
-      <w:bookmarkStart w:id="0" w:name="_GoBack"/>
-      <w:bookmarkEnd w:id="0"/>
     </w:p>
     <w:sectPr>
       <w:headerReference w:type="default" r:id="rId9"/>

</xml_diff>

<commit_message>
Finished Questions, SOP are unfinished.
</commit_message>
<xml_diff>
--- a/Unfinished Work/Case C.1 Emoji Equity.docx
+++ b/Unfinished Work/Case C.1 Emoji Equity.docx
@@ -652,7 +652,7 @@
         <w:rPr>
           <w:sz w:val="22"/>
         </w:rPr>
-        <w:t>S</w:t>
+        <w:t>Users can feel left out if there isn’t an emoji that represents them.</w:t>
       </w:r>
     </w:p>
     <w:p>
@@ -670,7 +670,7 @@
         <w:rPr>
           <w:sz w:val="22"/>
         </w:rPr>
-        <w:t>S</w:t>
+        <w:t>It may make them resist from using images as a means of communication.</w:t>
       </w:r>
     </w:p>
     <w:p>
@@ -684,6 +684,13 @@
           <w:sz w:val="22"/>
         </w:rPr>
       </w:pPr>
+      <w:r>
+        <w:rPr>
+          <w:sz w:val="22"/>
+        </w:rPr>
+        <w:lastRenderedPageBreak/>
+        <w:t>It prevent expression of emotions using images if emojis are not inclusive.</w:t>
+      </w:r>
       <w:bookmarkStart w:id="0" w:name="_GoBack"/>
       <w:bookmarkEnd w:id="0"/>
     </w:p>
@@ -743,7 +750,7 @@
         <w:rPr>
           <w:sz w:val="22"/>
         </w:rPr>
-        <w:t>S</w:t>
+        <w:t>More diverse emojis such as same gender family are being added.</w:t>
       </w:r>
     </w:p>
     <w:p>
@@ -762,7 +769,7 @@
         <w:rPr>
           <w:sz w:val="22"/>
         </w:rPr>
-        <w:t>S</w:t>
+        <w:t>More colors to represent everyone who uses emojis.</w:t>
       </w:r>
     </w:p>
     <w:p>
@@ -781,7 +788,7 @@
         <w:rPr>
           <w:sz w:val="22"/>
         </w:rPr>
-        <w:t>s</w:t>
+        <w:t>More emojis representing women at workplace. Before only men emojis in workplaces used to exist.</w:t>
       </w:r>
       <w:r>
         <w:rPr>

</xml_diff>